<commit_message>
Added Homepage and Login using React-Router-DOM
</commit_message>
<xml_diff>
--- a/E-Learning Website PreDocumentation.docx
+++ b/E-Learning Website PreDocumentation.docx
@@ -35,7 +35,6 @@
         </w:rPr>
       </w:pPr>
       <w:hyperlink r:id="rId8" w:history="1">
-        <w:proofErr w:type="spellStart"/>
         <w:r>
           <w:rPr>
             <w:rStyle w:val="Hyperlink"/>
@@ -43,17 +42,7 @@
             <w:szCs w:val="36"/>
             <w:lang w:val="en-US"/>
           </w:rPr>
-          <w:t>Github</w:t>
-        </w:r>
-        <w:proofErr w:type="spellEnd"/>
-        <w:r>
-          <w:rPr>
-            <w:rStyle w:val="Hyperlink"/>
-            <w:sz w:val="24"/>
-            <w:szCs w:val="36"/>
-            <w:lang w:val="en-US"/>
-          </w:rPr>
-          <w:t xml:space="preserve"> Repo</w:t>
+          <w:t>Github Repo</w:t>
         </w:r>
       </w:hyperlink>
     </w:p>
@@ -631,34 +620,44 @@
           <w:lang w:val="en-US"/>
         </w:rPr>
       </w:pPr>
-      <w:proofErr w:type="spellStart"/>
-      <w:r>
-        <w:rPr>
-          <w:sz w:val="24"/>
-          <w:szCs w:val="36"/>
-          <w:lang w:val="en-US"/>
-        </w:rPr>
-        <w:t>MySql</w:t>
-      </w:r>
-      <w:proofErr w:type="spellEnd"/>
-      <w:r>
-        <w:rPr>
-          <w:sz w:val="24"/>
-          <w:szCs w:val="36"/>
-          <w:lang w:val="en-US"/>
-        </w:rPr>
-        <w:t>/</w:t>
-      </w:r>
-      <w:proofErr w:type="spellStart"/>
-      <w:r>
-        <w:rPr>
-          <w:sz w:val="24"/>
-          <w:szCs w:val="36"/>
-          <w:lang w:val="en-US"/>
-        </w:rPr>
-        <w:t>MongoDb</w:t>
-      </w:r>
-      <w:proofErr w:type="spellEnd"/>
+      <w:r>
+        <w:rPr>
+          <w:sz w:val="24"/>
+          <w:szCs w:val="36"/>
+          <w:lang w:val="en-US"/>
+        </w:rPr>
+        <w:t>MySql/MongoDb</w:t>
+      </w:r>
+    </w:p>
+    <w:p>
+      <w:pPr>
+        <w:pStyle w:val="ListParagraph"/>
+        <w:numPr>
+          <w:ilvl w:val="0"/>
+          <w:numId w:val="3"/>
+        </w:numPr>
+        <w:rPr>
+          <w:sz w:val="24"/>
+          <w:szCs w:val="36"/>
+          <w:lang w:val="en-US"/>
+        </w:rPr>
+      </w:pPr>
+      <w:r>
+        <w:rPr>
+          <w:sz w:val="24"/>
+          <w:szCs w:val="36"/>
+          <w:lang w:val="en-US"/>
+        </w:rPr>
+        <w:t>React-router-</w:t>
+      </w:r>
+      <w:r>
+        <w:rPr>
+          <w:sz w:val="24"/>
+          <w:szCs w:val="36"/>
+          <w:lang w:val="en-US"/>
+        </w:rPr>
+        <w:t>dom</w:t>
+      </w:r>
     </w:p>
     <w:sectPr>
       <w:pgSz w:w="11906" w:h="16838"/>
@@ -1874,21 +1873,6 @@
 </file>
 
 <file path=customXml/item1.xml><?xml version="1.0" encoding="utf-8"?>
-<p:properties xmlns:p="http://schemas.microsoft.com/office/2006/metadata/properties" xmlns:xsi="http://www.w3.org/2001/XMLSchema-instance" xmlns:pc="http://schemas.microsoft.com/office/infopath/2007/PartnerControls">
-  <documentManagement/>
-</p:properties>
-</file>
-
-<file path=customXml/item2.xml><?xml version="1.0" encoding="utf-8"?>
-<?mso-contentType ?>
-<FormTemplates xmlns="http://schemas.microsoft.com/sharepoint/v3/contenttype/forms">
-  <Display>DocumentLibraryForm</Display>
-  <Edit>DocumentLibraryForm</Edit>
-  <New>DocumentLibraryForm</New>
-</FormTemplates>
-</file>
-
-<file path=customXml/item3.xml><?xml version="1.0" encoding="utf-8"?>
 <ct:contentTypeSchema xmlns:ct="http://schemas.microsoft.com/office/2006/metadata/contentType" xmlns:ma="http://schemas.microsoft.com/office/2006/metadata/properties/metaAttributes" ct:_="" ma:_="" ma:contentTypeName="Document" ma:contentTypeID="0x010100FE73F9FBA501464B93F7D8793900BE39" ma:contentTypeVersion="8" ma:contentTypeDescription="Create a new document." ma:contentTypeScope="" ma:versionID="717c17eec554a1b39cc03ec97aef4d6d">
   <xsd:schema xmlns:xsd="http://www.w3.org/2001/XMLSchema" xmlns:xs="http://www.w3.org/2001/XMLSchema" xmlns:p="http://schemas.microsoft.com/office/2006/metadata/properties" xmlns:ns3="6d1089b8-db8e-4c13-8f9e-6e41a0556973" targetNamespace="http://schemas.microsoft.com/office/2006/metadata/properties" ma:root="true" ma:fieldsID="8dcae9faddc1c43d2728cd4b199aa015" ns3:_="">
     <xsd:import namespace="6d1089b8-db8e-4c13-8f9e-6e41a0556973"/>
@@ -2060,31 +2044,22 @@
 </ct:contentTypeSchema>
 </file>
 
-<file path=customXml/itemProps1.xml><?xml version="1.0" encoding="utf-8"?>
-<ds:datastoreItem xmlns:ds="http://schemas.openxmlformats.org/officeDocument/2006/customXml" ds:itemID="{BE8A5702-B5FD-48E9-B655-034D40686990}">
-  <ds:schemaRefs>
-    <ds:schemaRef ds:uri="http://schemas.microsoft.com/office/2006/metadata/properties"/>
-    <ds:schemaRef ds:uri="6d1089b8-db8e-4c13-8f9e-6e41a0556973"/>
-    <ds:schemaRef ds:uri="http://purl.org/dc/terms/"/>
-    <ds:schemaRef ds:uri="http://purl.org/dc/elements/1.1/"/>
-    <ds:schemaRef ds:uri="http://schemas.microsoft.com/office/infopath/2007/PartnerControls"/>
-    <ds:schemaRef ds:uri="http://schemas.openxmlformats.org/package/2006/metadata/core-properties"/>
-    <ds:schemaRef ds:uri="http://schemas.microsoft.com/office/2006/documentManagement/types"/>
-    <ds:schemaRef ds:uri="http://www.w3.org/XML/1998/namespace"/>
-    <ds:schemaRef ds:uri="http://purl.org/dc/dcmitype/"/>
-  </ds:schemaRefs>
-</ds:datastoreItem>
+<file path=customXml/item2.xml><?xml version="1.0" encoding="utf-8"?>
+<?mso-contentType ?>
+<FormTemplates xmlns="http://schemas.microsoft.com/sharepoint/v3/contenttype/forms">
+  <Display>DocumentLibraryForm</Display>
+  <Edit>DocumentLibraryForm</Edit>
+  <New>DocumentLibraryForm</New>
+</FormTemplates>
 </file>
 
-<file path=customXml/itemProps2.xml><?xml version="1.0" encoding="utf-8"?>
-<ds:datastoreItem xmlns:ds="http://schemas.openxmlformats.org/officeDocument/2006/customXml" ds:itemID="{5F460AF5-EB7C-474F-AC5C-76E6C5E93AB2}">
-  <ds:schemaRefs>
-    <ds:schemaRef ds:uri="http://schemas.microsoft.com/sharepoint/v3/contenttype/forms"/>
-  </ds:schemaRefs>
-</ds:datastoreItem>
+<file path=customXml/item3.xml><?xml version="1.0" encoding="utf-8"?>
+<p:properties xmlns:p="http://schemas.microsoft.com/office/2006/metadata/properties" xmlns:xsi="http://www.w3.org/2001/XMLSchema-instance" xmlns:pc="http://schemas.microsoft.com/office/infopath/2007/PartnerControls">
+  <documentManagement/>
+</p:properties>
 </file>
 
-<file path=customXml/itemProps3.xml><?xml version="1.0" encoding="utf-8"?>
+<file path=customXml/itemProps1.xml><?xml version="1.0" encoding="utf-8"?>
 <ds:datastoreItem xmlns:ds="http://schemas.openxmlformats.org/officeDocument/2006/customXml" ds:itemID="{79775E00-F9F0-4396-8216-F2EF83D9DE66}">
   <ds:schemaRefs>
     <ds:schemaRef ds:uri="http://schemas.microsoft.com/office/2006/metadata/contentType"/>
@@ -2100,4 +2075,21 @@
     <ds:schemaRef ds:uri="http://schemas.microsoft.com/internal/obd"/>
   </ds:schemaRefs>
 </ds:datastoreItem>
+</file>
+
+<file path=customXml/itemProps2.xml><?xml version="1.0" encoding="utf-8"?>
+<ds:datastoreItem xmlns:ds="http://schemas.openxmlformats.org/officeDocument/2006/customXml" ds:itemID="{5F460AF5-EB7C-474F-AC5C-76E6C5E93AB2}">
+  <ds:schemaRefs>
+    <ds:schemaRef ds:uri="http://schemas.microsoft.com/sharepoint/v3/contenttype/forms"/>
+  </ds:schemaRefs>
+</ds:datastoreItem>
+</file>
+
+<file path=customXml/itemProps3.xml><?xml version="1.0" encoding="utf-8"?>
+<ds:datastoreItem xmlns:ds="http://schemas.openxmlformats.org/officeDocument/2006/customXml" ds:itemID="{BE8A5702-B5FD-48E9-B655-034D40686990}">
+  <ds:schemaRefs>
+    <ds:schemaRef ds:uri="http://schemas.microsoft.com/office/2006/metadata/properties"/>
+    <ds:schemaRef ds:uri="http://schemas.microsoft.com/office/infopath/2007/PartnerControls"/>
+  </ds:schemaRefs>
+</ds:datastoreItem>
 </file>
</xml_diff>